<commit_message>
Finished HW and Labs
</commit_message>
<xml_diff>
--- a/Labs/Lab_10.1.docx
+++ b/Labs/Lab_10.1.docx
@@ -6,6 +6,9 @@
       <w:r>
         <w:t>Lab 10.1</w:t>
       </w:r>
+      <w:r>
+        <w:t xml:space="preserve"> – Maximo Antigua</w:t>
+      </w:r>
     </w:p>
     <w:p>
       <w:r>
@@ -45,41 +48,43 @@
       <w:pPr>
         <w:shd w:val="clear" w:color="auto" w:fill="F2F2F2" w:themeFill="background1" w:themeFillShade="F2"/>
       </w:pPr>
-    </w:p>
-    <w:p>
-      <w:pPr>
-        <w:shd w:val="clear" w:color="auto" w:fill="F2F2F2" w:themeFill="background1" w:themeFillShade="F2"/>
-      </w:pPr>
-    </w:p>
-    <w:p>
-      <w:pPr>
-        <w:shd w:val="clear" w:color="auto" w:fill="F2F2F2" w:themeFill="background1" w:themeFillShade="F2"/>
-      </w:pPr>
-    </w:p>
-    <w:p>
-      <w:pPr>
-        <w:shd w:val="clear" w:color="auto" w:fill="F2F2F2" w:themeFill="background1" w:themeFillShade="F2"/>
-      </w:pPr>
-    </w:p>
-    <w:p>
-      <w:pPr>
-        <w:shd w:val="clear" w:color="auto" w:fill="F2F2F2" w:themeFill="background1" w:themeFillShade="F2"/>
-      </w:pPr>
-    </w:p>
-    <w:p>
-      <w:pPr>
-        <w:shd w:val="clear" w:color="auto" w:fill="F2F2F2" w:themeFill="background1" w:themeFillShade="F2"/>
-      </w:pPr>
-    </w:p>
-    <w:p>
-      <w:pPr>
-        <w:shd w:val="clear" w:color="auto" w:fill="F2F2F2" w:themeFill="background1" w:themeFillShade="F2"/>
-      </w:pPr>
-    </w:p>
-    <w:p>
-      <w:pPr>
-        <w:shd w:val="clear" w:color="auto" w:fill="F2F2F2" w:themeFill="background1" w:themeFillShade="F2"/>
-      </w:pPr>
+      <w:r>
+        <w:drawing>
+          <wp:inline distT="0" distB="0" distL="0" distR="0" wp14:anchorId="35BFC9E1" wp14:editId="59879372">
+            <wp:extent cx="5943600" cy="4781550"/>
+            <wp:effectExtent l="0" t="0" r="0" b="0"/>
+            <wp:docPr id="1642726265" name="Picture 1"/>
+            <wp:cNvGraphicFramePr>
+              <a:graphicFrameLocks xmlns:a="http://schemas.openxmlformats.org/drawingml/2006/main" noChangeAspect="1"/>
+            </wp:cNvGraphicFramePr>
+            <a:graphic xmlns:a="http://schemas.openxmlformats.org/drawingml/2006/main">
+              <a:graphicData uri="http://schemas.openxmlformats.org/drawingml/2006/picture">
+                <pic:pic xmlns:pic="http://schemas.openxmlformats.org/drawingml/2006/picture">
+                  <pic:nvPicPr>
+                    <pic:cNvPr id="1642726265" name=""/>
+                    <pic:cNvPicPr/>
+                  </pic:nvPicPr>
+                  <pic:blipFill>
+                    <a:blip r:embed="rId5"/>
+                    <a:stretch>
+                      <a:fillRect/>
+                    </a:stretch>
+                  </pic:blipFill>
+                  <pic:spPr>
+                    <a:xfrm>
+                      <a:off x="0" y="0"/>
+                      <a:ext cx="5943600" cy="4781550"/>
+                    </a:xfrm>
+                    <a:prstGeom prst="rect">
+                      <a:avLst/>
+                    </a:prstGeom>
+                  </pic:spPr>
+                </pic:pic>
+              </a:graphicData>
+            </a:graphic>
+          </wp:inline>
+        </w:drawing>
+      </w:r>
     </w:p>
     <w:p/>
     <w:p>
@@ -106,6 +111,9 @@
       <w:pPr>
         <w:shd w:val="clear" w:color="auto" w:fill="F2F2F2" w:themeFill="background1" w:themeFillShade="F2"/>
       </w:pPr>
+      <w:r>
+        <w:t>Scripting languages do not require compiling since they are run from the program or script. While programming language the instructions need to be translated into machine code so they can be understood by a machine.</w:t>
+      </w:r>
     </w:p>
     <w:p>
       <w:pPr>
@@ -128,6 +136,9 @@
       <w:pPr>
         <w:shd w:val="clear" w:color="auto" w:fill="F2F2F2" w:themeFill="background1" w:themeFillShade="F2"/>
       </w:pPr>
+      <w:r>
+        <w:t>ECMAScript, Document Object Model (DOM) and Browser Object Model (BOM)</w:t>
+      </w:r>
     </w:p>
     <w:p>
       <w:pPr>
@@ -138,6 +149,7 @@
         </w:numPr>
       </w:pPr>
       <w:r>
+        <w:lastRenderedPageBreak/>
         <w:t>In client/server architecture, what is a client? What is a server?</w:t>
       </w:r>
     </w:p>
@@ -145,6 +157,9 @@
       <w:pPr>
         <w:shd w:val="clear" w:color="auto" w:fill="F2F2F2" w:themeFill="background1" w:themeFillShade="F2"/>
       </w:pPr>
+      <w:r>
+        <w:t>A client is the presentation of the interface to the user, the client gathers information from the user. While the server is a device or application from which a client requests information.</w:t>
+      </w:r>
     </w:p>
     <w:p>
       <w:pPr>
@@ -167,6 +182,9 @@
       <w:pPr>
         <w:shd w:val="clear" w:color="auto" w:fill="F2F2F2" w:themeFill="background1" w:themeFillShade="F2"/>
       </w:pPr>
+      <w:r>
+        <w:t>&lt;script&gt;&lt;/script&gt;</w:t>
+      </w:r>
     </w:p>
     <w:p>
       <w:pPr>
@@ -184,6 +202,30 @@
       <w:pPr>
         <w:shd w:val="clear" w:color="auto" w:fill="F2F2F2" w:themeFill="background1" w:themeFillShade="F2"/>
       </w:pPr>
+      <w:r>
+        <w:t>&lt;script&gt;</w:t>
+      </w:r>
+    </w:p>
+    <w:p>
+      <w:pPr>
+        <w:shd w:val="clear" w:color="auto" w:fill="F2F2F2" w:themeFill="background1" w:themeFillShade="F2"/>
+      </w:pPr>
+      <w:proofErr w:type="gramStart"/>
+      <w:r>
+        <w:t>document.write</w:t>
+      </w:r>
+      <w:proofErr w:type="gramEnd"/>
+      <w:r>
+        <w:t>("&lt;h1&gt;Plant Types&lt;/h1&gt;");</w:t>
+      </w:r>
+    </w:p>
+    <w:p>
+      <w:pPr>
+        <w:shd w:val="clear" w:color="auto" w:fill="F2F2F2" w:themeFill="background1" w:themeFillShade="F2"/>
+      </w:pPr>
+      <w:r>
+        <w:t>&lt;/script&gt;</w:t>
+      </w:r>
     </w:p>
     <w:p>
       <w:pPr>
@@ -209,6 +251,25 @@
       <w:pPr>
         <w:shd w:val="clear" w:color="auto" w:fill="F2F2F2" w:themeFill="background1" w:themeFillShade="F2"/>
       </w:pPr>
+      <w:r>
+        <w:t>/*</w:t>
+      </w:r>
+    </w:p>
+    <w:p>
+      <w:pPr>
+        <w:shd w:val="clear" w:color="auto" w:fill="F2F2F2" w:themeFill="background1" w:themeFillShade="F2"/>
+      </w:pPr>
+      <w:r>
+        <w:t>Major page Heading</w:t>
+      </w:r>
+    </w:p>
+    <w:p>
+      <w:pPr>
+        <w:shd w:val="clear" w:color="auto" w:fill="F2F2F2" w:themeFill="background1" w:themeFillShade="F2"/>
+      </w:pPr>
+      <w:r>
+        <w:t>*/</w:t>
+      </w:r>
     </w:p>
     <w:p>
       <w:pPr>
@@ -219,7 +280,6 @@
         </w:numPr>
       </w:pPr>
       <w:r>
-        <w:lastRenderedPageBreak/>
         <w:t>P</w:t>
       </w:r>
       <w:r>
@@ -230,6 +290,9 @@
       <w:pPr>
         <w:shd w:val="clear" w:color="auto" w:fill="F2F2F2" w:themeFill="background1" w:themeFillShade="F2"/>
       </w:pPr>
+      <w:r>
+        <w:t xml:space="preserve"> // Major page Heading</w:t>
+      </w:r>
     </w:p>
     <w:sectPr>
       <w:pgSz w:w="12240" w:h="15840"/>
@@ -739,7 +802,6 @@
   <w:style w:type="character" w:default="1" w:styleId="DefaultParagraphFont">
     <w:name w:val="Default Paragraph Font"/>
     <w:uiPriority w:val="1"/>
-    <w:semiHidden/>
     <w:unhideWhenUsed/>
   </w:style>
   <w:style w:type="table" w:default="1" w:styleId="TableNormal">

</xml_diff>